<commit_message>
Update .dockerignore and enhance template handling in document creation scripts
</commit_message>
<xml_diff>
--- a/src/template.docx
+++ b/src/template.docx
@@ -4,15 +4,462 @@
   <w:body>
     <w:p>
       <w:pPr>
+        <w:pStyle w:val="Heading1"/>
+        <w:rPr>
+          <w:lang w:val="cs-CZ"/>
+        </w:rPr>
+      </w:pPr>
+      <w:r>
+        <w:rPr>
+          <w:lang w:val="cs-CZ"/>
+        </w:rPr>
+        <w:t>Titulek</w:t>
+      </w:r>
+    </w:p>
+    <w:p>
+      <w:pPr>
+        <w:pStyle w:val="Heading2"/>
+        <w:rPr>
+          <w:lang w:val="cs-CZ"/>
+        </w:rPr>
+      </w:pPr>
+      <w:r>
+        <w:rPr>
+          <w:lang w:val="cs-CZ"/>
+        </w:rPr>
+        <w:t>První nadpis</w:t>
+      </w:r>
+    </w:p>
+    <w:p>
+      <w:pPr>
+        <w:pStyle w:val="Heading3"/>
+        <w:rPr>
+          <w:lang w:val="cs-CZ"/>
+        </w:rPr>
+      </w:pPr>
+      <w:r>
+        <w:rPr>
+          <w:lang w:val="cs-CZ"/>
+        </w:rPr>
+        <w:t>Druhý nadpis</w:t>
+      </w:r>
+    </w:p>
+    <w:p>
+      <w:pPr>
+        <w:pStyle w:val="Heading4"/>
+      </w:pPr>
+      <w:proofErr w:type="spellStart"/>
+      <w:r>
+        <w:t>Třetí</w:t>
+      </w:r>
+      <w:proofErr w:type="spellEnd"/>
+      <w:r>
+        <w:t xml:space="preserve"> </w:t>
+      </w:r>
+      <w:proofErr w:type="spellStart"/>
+      <w:r>
+        <w:t>nadpis</w:t>
+      </w:r>
+      <w:proofErr w:type="spellEnd"/>
+    </w:p>
+    <w:p>
+      <w:pPr>
+        <w:rPr>
+          <w:lang w:val="cs-CZ"/>
+        </w:rPr>
+      </w:pPr>
+      <w:r>
+        <w:rPr>
+          <w:lang w:val="cs-CZ"/>
+        </w:rPr>
+        <w:t>Text</w:t>
+      </w:r>
+    </w:p>
+    <w:p>
+      <w:pPr>
+        <w:pStyle w:val="ListNumber"/>
+      </w:pPr>
+      <w:proofErr w:type="spellStart"/>
+      <w:r>
+        <w:t>Č</w:t>
+      </w:r>
+      <w:r>
+        <w:t>íslovaný</w:t>
+      </w:r>
+      <w:proofErr w:type="spellEnd"/>
+      <w:r>
+        <w:t xml:space="preserve"> </w:t>
+      </w:r>
+      <w:proofErr w:type="spellStart"/>
+      <w:r>
+        <w:t>odstavec</w:t>
+      </w:r>
+      <w:proofErr w:type="spellEnd"/>
+    </w:p>
+    <w:p>
+      <w:pPr>
+        <w:pStyle w:val="ListNumber2"/>
+      </w:pPr>
+      <w:proofErr w:type="spellStart"/>
+      <w:r>
+        <w:t>Číslovaný</w:t>
+      </w:r>
+      <w:proofErr w:type="spellEnd"/>
+      <w:r>
+        <w:t xml:space="preserve"> </w:t>
+      </w:r>
+      <w:proofErr w:type="spellStart"/>
+      <w:r>
+        <w:t>podostavec</w:t>
+      </w:r>
+      <w:proofErr w:type="spellEnd"/>
+      <w:r>
+        <w:t xml:space="preserve"> </w:t>
+      </w:r>
+      <w:proofErr w:type="spellStart"/>
+      <w:r>
+        <w:t>ejgetigjht</w:t>
+      </w:r>
+      <w:proofErr w:type="spellEnd"/>
+      <w:r>
+        <w:t xml:space="preserve"> </w:t>
+      </w:r>
+      <w:proofErr w:type="spellStart"/>
+      <w:r>
+        <w:t>tjh</w:t>
+      </w:r>
+      <w:proofErr w:type="spellEnd"/>
+      <w:r>
+        <w:t xml:space="preserve"> </w:t>
+      </w:r>
+      <w:proofErr w:type="spellStart"/>
+      <w:proofErr w:type="gramStart"/>
+      <w:r>
+        <w:t>tčijh</w:t>
+      </w:r>
+      <w:proofErr w:type="spellEnd"/>
+      <w:r>
+        <w:t xml:space="preserve">  </w:t>
+      </w:r>
+      <w:proofErr w:type="spellStart"/>
+      <w:r>
+        <w:t>ithj</w:t>
+      </w:r>
+      <w:proofErr w:type="spellEnd"/>
+      <w:proofErr w:type="gramEnd"/>
+      <w:r>
+        <w:t xml:space="preserve"> </w:t>
+      </w:r>
+      <w:proofErr w:type="spellStart"/>
+      <w:r>
+        <w:t>ijhrtjh</w:t>
+      </w:r>
+      <w:proofErr w:type="spellEnd"/>
+      <w:r>
+        <w:t xml:space="preserve"> </w:t>
+      </w:r>
+      <w:proofErr w:type="spellStart"/>
+      <w:r>
+        <w:t>ijhi</w:t>
+      </w:r>
+      <w:proofErr w:type="spellEnd"/>
+      <w:r>
+        <w:t xml:space="preserve"> </w:t>
+      </w:r>
+      <w:proofErr w:type="spellStart"/>
+      <w:r>
+        <w:t>jrtzhj</w:t>
+      </w:r>
+      <w:proofErr w:type="spellEnd"/>
+      <w:r>
+        <w:t xml:space="preserve"> </w:t>
+      </w:r>
+      <w:proofErr w:type="spellStart"/>
+      <w:r>
+        <w:t>zihj</w:t>
+      </w:r>
+      <w:proofErr w:type="spellEnd"/>
+      <w:r>
+        <w:t xml:space="preserve"> </w:t>
+      </w:r>
+      <w:proofErr w:type="spellStart"/>
+      <w:r>
+        <w:t>zh</w:t>
+      </w:r>
+      <w:proofErr w:type="spellEnd"/>
+      <w:r>
+        <w:t xml:space="preserve"> </w:t>
+      </w:r>
+      <w:proofErr w:type="spellStart"/>
+      <w:r>
+        <w:t>zh</w:t>
+      </w:r>
+      <w:proofErr w:type="spellEnd"/>
+      <w:r>
+        <w:t xml:space="preserve"> </w:t>
+      </w:r>
+      <w:proofErr w:type="spellStart"/>
+      <w:r>
+        <w:t>zhj</w:t>
+      </w:r>
+      <w:proofErr w:type="spellEnd"/>
+      <w:r>
+        <w:t xml:space="preserve"> </w:t>
+      </w:r>
+      <w:proofErr w:type="spellStart"/>
+      <w:r>
+        <w:t>rztjhkrzmjrz</w:t>
+      </w:r>
+      <w:proofErr w:type="spellEnd"/>
+      <w:r>
+        <w:t xml:space="preserve"> </w:t>
+      </w:r>
+      <w:proofErr w:type="spellStart"/>
+      <w:r>
+        <w:t>trjh</w:t>
+      </w:r>
+      <w:proofErr w:type="spellEnd"/>
+      <w:r>
+        <w:t xml:space="preserve"> </w:t>
+      </w:r>
+      <w:proofErr w:type="spellStart"/>
+      <w:r>
+        <w:t>rr</w:t>
+      </w:r>
+      <w:proofErr w:type="spellEnd"/>
+      <w:r>
+        <w:t xml:space="preserve"> </w:t>
+      </w:r>
+      <w:proofErr w:type="spellStart"/>
+      <w:r>
+        <w:t>jhzr</w:t>
+      </w:r>
+      <w:proofErr w:type="spellEnd"/>
+      <w:r>
+        <w:t xml:space="preserve"> </w:t>
+      </w:r>
+      <w:proofErr w:type="spellStart"/>
+      <w:r>
+        <w:t>tmh</w:t>
+      </w:r>
+      <w:proofErr w:type="spellEnd"/>
+      <w:r>
+        <w:t xml:space="preserve"> </w:t>
+      </w:r>
+      <w:proofErr w:type="spellStart"/>
+      <w:r>
+        <w:t>pmhtrm</w:t>
+      </w:r>
+      <w:proofErr w:type="spellEnd"/>
+      <w:r>
+        <w:t xml:space="preserve"> </w:t>
+      </w:r>
+      <w:proofErr w:type="spellStart"/>
+      <w:r>
+        <w:t>mh</w:t>
+      </w:r>
+      <w:proofErr w:type="spellEnd"/>
+      <w:r>
+        <w:t xml:space="preserve"> z</w:t>
+      </w:r>
+    </w:p>
+    <w:p>
+      <w:pPr>
+        <w:pStyle w:val="ListNumber3"/>
+      </w:pPr>
+      <w:proofErr w:type="spellStart"/>
+      <w:r>
+        <w:t>Další</w:t>
+      </w:r>
+      <w:proofErr w:type="spellEnd"/>
+      <w:r>
+        <w:t xml:space="preserve"> </w:t>
+      </w:r>
+      <w:proofErr w:type="spellStart"/>
+      <w:r>
+        <w:t>pododstavec</w:t>
+      </w:r>
+      <w:proofErr w:type="spellEnd"/>
+      <w:r>
+        <w:t xml:space="preserve"> </w:t>
+      </w:r>
+      <w:proofErr w:type="spellStart"/>
+      <w:r>
+        <w:t>rtlh</w:t>
+      </w:r>
+      <w:proofErr w:type="spellEnd"/>
+      <w:r>
+        <w:t xml:space="preserve"> </w:t>
+      </w:r>
+      <w:proofErr w:type="spellStart"/>
+      <w:r>
+        <w:t>rrzůj</w:t>
+      </w:r>
+      <w:proofErr w:type="spellEnd"/>
+      <w:r>
+        <w:t xml:space="preserve"> </w:t>
+      </w:r>
+      <w:proofErr w:type="spellStart"/>
+      <w:r>
+        <w:t>lzjtzů</w:t>
+      </w:r>
+      <w:proofErr w:type="spellEnd"/>
+      <w:r>
+        <w:t xml:space="preserve">§ </w:t>
+      </w:r>
+      <w:proofErr w:type="spellStart"/>
+      <w:proofErr w:type="gramStart"/>
+      <w:r>
+        <w:t>lj,tzlj</w:t>
+      </w:r>
+      <w:proofErr w:type="spellEnd"/>
+      <w:r>
+        <w:t xml:space="preserve"> ,</w:t>
+      </w:r>
+      <w:proofErr w:type="spellStart"/>
+      <w:r>
+        <w:t>ztjl</w:t>
+      </w:r>
+      <w:proofErr w:type="spellEnd"/>
+      <w:proofErr w:type="gramEnd"/>
+      <w:r>
+        <w:t xml:space="preserve">, </w:t>
+      </w:r>
+      <w:proofErr w:type="spellStart"/>
+      <w:r>
+        <w:t>l§zj</w:t>
+      </w:r>
+      <w:proofErr w:type="spellEnd"/>
+      <w:r>
+        <w:t xml:space="preserve"> </w:t>
+      </w:r>
+      <w:proofErr w:type="spellStart"/>
+      <w:r>
+        <w:t>zj</w:t>
+      </w:r>
+      <w:proofErr w:type="spellEnd"/>
+      <w:r>
+        <w:t xml:space="preserve"> §</w:t>
+      </w:r>
+      <w:proofErr w:type="spellStart"/>
+      <w:proofErr w:type="gramStart"/>
+      <w:r>
+        <w:t>zt,jt</w:t>
+      </w:r>
+      <w:proofErr w:type="gramEnd"/>
+      <w:r>
+        <w:t>§</w:t>
+      </w:r>
+      <w:proofErr w:type="gramStart"/>
+      <w:r>
+        <w:t>z,j</w:t>
+      </w:r>
+      <w:proofErr w:type="spellEnd"/>
+      <w:proofErr w:type="gramEnd"/>
+      <w:r>
+        <w:t xml:space="preserve"> </w:t>
+      </w:r>
+      <w:proofErr w:type="spellStart"/>
+      <w:r>
+        <w:t>ltz</w:t>
+      </w:r>
+      <w:proofErr w:type="spellEnd"/>
+      <w:proofErr w:type="gramStart"/>
+      <w:r>
+        <w:t>§,j</w:t>
+      </w:r>
+      <w:proofErr w:type="gramEnd"/>
+      <w:r>
+        <w:t xml:space="preserve"> </w:t>
+      </w:r>
+      <w:proofErr w:type="spellStart"/>
+      <w:r>
+        <w:t>tz§j</w:t>
+      </w:r>
+      <w:proofErr w:type="spellEnd"/>
+      <w:r>
+        <w:t>, §</w:t>
+      </w:r>
+      <w:proofErr w:type="spellStart"/>
+      <w:proofErr w:type="gramStart"/>
+      <w:r>
+        <w:t>tz,j</w:t>
+      </w:r>
+      <w:proofErr w:type="spellEnd"/>
+      <w:proofErr w:type="gramEnd"/>
+      <w:r>
+        <w:t xml:space="preserve"> §</w:t>
+      </w:r>
+      <w:proofErr w:type="spellStart"/>
+      <w:r>
+        <w:t>ztlj</w:t>
+      </w:r>
+      <w:proofErr w:type="spellEnd"/>
+      <w:r>
+        <w:t xml:space="preserve">, </w:t>
+      </w:r>
+      <w:proofErr w:type="spellStart"/>
+      <w:r>
+        <w:t>zt§</w:t>
+      </w:r>
+      <w:proofErr w:type="gramStart"/>
+      <w:r>
+        <w:t>l</w:t>
+      </w:r>
+      <w:proofErr w:type="spellEnd"/>
+      <w:r>
+        <w:t xml:space="preserve"> ,</w:t>
+      </w:r>
+      <w:proofErr w:type="gramEnd"/>
+      <w:r>
+        <w:t>§</w:t>
+      </w:r>
+      <w:proofErr w:type="spellStart"/>
+      <w:r>
+        <w:t>ztj</w:t>
+      </w:r>
+      <w:proofErr w:type="spellEnd"/>
+      <w:r>
+        <w:t xml:space="preserve"> </w:t>
+      </w:r>
+    </w:p>
+    <w:p>
+      <w:pPr>
         <w:pStyle w:val="ListNumber3"/>
         <w:numPr>
           <w:ilvl w:val="0"/>
           <w:numId w:val="0"/>
         </w:numPr>
-        <w:rPr>
-          <w:lang w:val="cs-CZ"/>
-        </w:rPr>
-      </w:pPr>
+      </w:pPr>
+    </w:p>
+    <w:p>
+      <w:pPr>
+        <w:pStyle w:val="ListBullet"/>
+      </w:pPr>
+      <w:r>
+        <w:t xml:space="preserve">Zozo je list </w:t>
+      </w:r>
+      <w:proofErr w:type="spellStart"/>
+      <w:r>
+        <w:t>nbttrre</w:t>
+      </w:r>
+      <w:proofErr w:type="spellEnd"/>
+    </w:p>
+    <w:p>
+      <w:pPr>
+        <w:pStyle w:val="ListBullet2"/>
+      </w:pPr>
+      <w:r>
+        <w:t>Toto je level 2</w:t>
+      </w:r>
+    </w:p>
+    <w:p>
+      <w:pPr>
+        <w:pStyle w:val="ListBullet3"/>
+      </w:pPr>
+      <w:r>
+        <w:t>Toto level 3</w:t>
+      </w:r>
     </w:p>
     <w:sectPr>
       <w:pgSz w:w="12240" w:h="15840"/>
@@ -99,7 +546,7 @@
   <w:abstractNum w:abstractNumId="4" w15:restartNumberingAfterBreak="0">
     <w:nsid w:val="FFFFFF82"/>
     <w:multiLevelType w:val="singleLevel"/>
-    <w:tmpl w:val="74B01814"/>
+    <w:tmpl w:val="F4E80AA8"/>
     <w:lvl w:ilvl="0">
       <w:start w:val="1"/>
       <w:numFmt w:val="bullet"/>
@@ -107,9 +554,6 @@
       <w:lvlText w:val=""/>
       <w:lvlJc w:val="left"/>
       <w:pPr>
-        <w:tabs>
-          <w:tab w:val="num" w:pos="1080"/>
-        </w:tabs>
         <w:ind w:left="1080" w:hanging="360"/>
       </w:pPr>
       <w:rPr>
@@ -177,17 +621,17 @@
     </w:lvl>
   </w:abstractNum>
   <w:abstractNum w:abstractNumId="8" w15:restartNumberingAfterBreak="0">
-    <w:nsid w:val="509527AB"/>
+    <w:nsid w:val="3B26500F"/>
     <w:multiLevelType w:val="multilevel"/>
-    <w:tmpl w:val="93281290"/>
+    <w:tmpl w:val="F3B4D930"/>
     <w:lvl w:ilvl="0">
       <w:start w:val="1"/>
       <w:numFmt w:val="decimal"/>
-      <w:pStyle w:val="Heading2"/>
+      <w:pStyle w:val="ListNumber"/>
       <w:lvlText w:val="%1."/>
       <w:lvlJc w:val="left"/>
       <w:pPr>
-        <w:ind w:left="360" w:hanging="360"/>
+        <w:ind w:left="432" w:hanging="432"/>
       </w:pPr>
       <w:rPr>
         <w:rFonts w:hint="default"/>
@@ -196,98 +640,382 @@
     <w:lvl w:ilvl="1">
       <w:start w:val="1"/>
       <w:numFmt w:val="decimal"/>
-      <w:pStyle w:val="ListNumber"/>
+      <w:pStyle w:val="ListNumber2"/>
       <w:lvlText w:val="%1.%2"/>
       <w:lvlJc w:val="left"/>
       <w:pPr>
-        <w:ind w:left="720" w:hanging="360"/>
-      </w:pPr>
-    </w:lvl>
-    <w:lvl w:ilvl="2">
-      <w:start w:val="1"/>
-      <w:numFmt w:val="decimal"/>
-      <w:pStyle w:val="ListNumber2"/>
-      <w:lvlText w:val="%1.%2.%3"/>
-      <w:lvlJc w:val="left"/>
-      <w:pPr>
-        <w:ind w:left="1080" w:hanging="360"/>
+        <w:ind w:left="432" w:hanging="432"/>
       </w:pPr>
       <w:rPr>
         <w:rFonts w:hint="default"/>
       </w:rPr>
     </w:lvl>
-    <w:lvl w:ilvl="3">
+    <w:lvl w:ilvl="2">
       <w:start w:val="1"/>
       <w:numFmt w:val="lowerLetter"/>
       <w:pStyle w:val="ListNumber3"/>
-      <w:lvlText w:val="%4)"/>
-      <w:lvlJc w:val="left"/>
-      <w:pPr>
-        <w:ind w:left="1440" w:hanging="360"/>
+      <w:lvlText w:val="%3)"/>
+      <w:lvlJc w:val="right"/>
+      <w:pPr>
+        <w:ind w:left="864" w:hanging="432"/>
       </w:pPr>
       <w:rPr>
         <w:rFonts w:hint="default"/>
       </w:rPr>
     </w:lvl>
-    <w:lvl w:ilvl="4">
-      <w:start w:val="1"/>
-      <w:numFmt w:val="lowerLetter"/>
-      <w:lvlText w:val="(%5)"/>
-      <w:lvlJc w:val="left"/>
-      <w:pPr>
-        <w:ind w:left="1800" w:hanging="360"/>
+    <w:lvl w:ilvl="3">
+      <w:start w:val="1"/>
+      <w:numFmt w:val="decimal"/>
+      <w:lvlText w:val="%4."/>
+      <w:lvlJc w:val="left"/>
+      <w:pPr>
+        <w:ind w:left="2880" w:hanging="360"/>
       </w:pPr>
       <w:rPr>
         <w:rFonts w:hint="default"/>
       </w:rPr>
     </w:lvl>
-    <w:lvl w:ilvl="5">
-      <w:start w:val="1"/>
-      <w:numFmt w:val="lowerRoman"/>
-      <w:lvlText w:val="(%6)"/>
-      <w:lvlJc w:val="left"/>
-      <w:pPr>
-        <w:ind w:left="2160" w:hanging="360"/>
+    <w:lvl w:ilvl="4">
+      <w:start w:val="1"/>
+      <w:numFmt w:val="lowerLetter"/>
+      <w:lvlText w:val="%5."/>
+      <w:lvlJc w:val="left"/>
+      <w:pPr>
+        <w:ind w:left="3600" w:hanging="360"/>
       </w:pPr>
       <w:rPr>
         <w:rFonts w:hint="default"/>
       </w:rPr>
     </w:lvl>
-    <w:lvl w:ilvl="6">
-      <w:start w:val="1"/>
-      <w:numFmt w:val="decimal"/>
-      <w:lvlText w:val="%7."/>
-      <w:lvlJc w:val="left"/>
-      <w:pPr>
-        <w:ind w:left="2520" w:hanging="360"/>
+    <w:lvl w:ilvl="5">
+      <w:start w:val="1"/>
+      <w:numFmt w:val="lowerRoman"/>
+      <w:lvlText w:val="%6."/>
+      <w:lvlJc w:val="right"/>
+      <w:pPr>
+        <w:ind w:left="4320" w:hanging="180"/>
       </w:pPr>
       <w:rPr>
         <w:rFonts w:hint="default"/>
       </w:rPr>
     </w:lvl>
-    <w:lvl w:ilvl="7">
-      <w:start w:val="1"/>
-      <w:numFmt w:val="lowerLetter"/>
-      <w:lvlText w:val="%8."/>
-      <w:lvlJc w:val="left"/>
-      <w:pPr>
-        <w:ind w:left="2880" w:hanging="360"/>
+    <w:lvl w:ilvl="6">
+      <w:start w:val="1"/>
+      <w:numFmt w:val="decimal"/>
+      <w:lvlText w:val="%7."/>
+      <w:lvlJc w:val="left"/>
+      <w:pPr>
+        <w:ind w:left="5040" w:hanging="360"/>
       </w:pPr>
       <w:rPr>
         <w:rFonts w:hint="default"/>
       </w:rPr>
     </w:lvl>
-    <w:lvl w:ilvl="8">
-      <w:start w:val="1"/>
-      <w:numFmt w:val="lowerRoman"/>
-      <w:lvlText w:val="%9."/>
-      <w:lvlJc w:val="left"/>
-      <w:pPr>
-        <w:ind w:left="3240" w:hanging="360"/>
+    <w:lvl w:ilvl="7">
+      <w:start w:val="1"/>
+      <w:numFmt w:val="lowerLetter"/>
+      <w:lvlText w:val="%8."/>
+      <w:lvlJc w:val="left"/>
+      <w:pPr>
+        <w:ind w:left="5760" w:hanging="360"/>
       </w:pPr>
       <w:rPr>
         <w:rFonts w:hint="default"/>
       </w:rPr>
+    </w:lvl>
+    <w:lvl w:ilvl="8">
+      <w:start w:val="1"/>
+      <w:numFmt w:val="lowerRoman"/>
+      <w:lvlText w:val="%9."/>
+      <w:lvlJc w:val="right"/>
+      <w:pPr>
+        <w:ind w:left="6480" w:hanging="180"/>
+      </w:pPr>
+      <w:rPr>
+        <w:rFonts w:hint="default"/>
+      </w:rPr>
+    </w:lvl>
+  </w:abstractNum>
+  <w:abstractNum w:abstractNumId="9" w15:restartNumberingAfterBreak="0">
+    <w:nsid w:val="509527AB"/>
+    <w:multiLevelType w:val="multilevel"/>
+    <w:tmpl w:val="A8344014"/>
+    <w:lvl w:ilvl="0">
+      <w:start w:val="1"/>
+      <w:numFmt w:val="decimal"/>
+      <w:lvlText w:val="%1."/>
+      <w:lvlJc w:val="left"/>
+      <w:pPr>
+        <w:ind w:left="360" w:hanging="360"/>
+      </w:pPr>
+      <w:rPr>
+        <w:rFonts w:hint="default"/>
+      </w:rPr>
+    </w:lvl>
+    <w:lvl w:ilvl="1">
+      <w:start w:val="1"/>
+      <w:numFmt w:val="decimal"/>
+      <w:lvlText w:val="%1.%2"/>
+      <w:lvlJc w:val="left"/>
+      <w:pPr>
+        <w:ind w:left="720" w:hanging="360"/>
+      </w:pPr>
+    </w:lvl>
+    <w:lvl w:ilvl="2">
+      <w:start w:val="1"/>
+      <w:numFmt w:val="decimal"/>
+      <w:lvlText w:val="%1.%2.%3"/>
+      <w:lvlJc w:val="left"/>
+      <w:pPr>
+        <w:ind w:left="1080" w:hanging="360"/>
+      </w:pPr>
+      <w:rPr>
+        <w:rFonts w:hint="default"/>
+      </w:rPr>
+    </w:lvl>
+    <w:lvl w:ilvl="3">
+      <w:start w:val="1"/>
+      <w:numFmt w:val="lowerLetter"/>
+      <w:lvlText w:val="%4)"/>
+      <w:lvlJc w:val="left"/>
+      <w:pPr>
+        <w:ind w:left="1440" w:hanging="360"/>
+      </w:pPr>
+      <w:rPr>
+        <w:rFonts w:hint="default"/>
+      </w:rPr>
+    </w:lvl>
+    <w:lvl w:ilvl="4">
+      <w:start w:val="1"/>
+      <w:numFmt w:val="lowerLetter"/>
+      <w:lvlText w:val="(%5)"/>
+      <w:lvlJc w:val="left"/>
+      <w:pPr>
+        <w:ind w:left="1800" w:hanging="360"/>
+      </w:pPr>
+      <w:rPr>
+        <w:rFonts w:hint="default"/>
+      </w:rPr>
+    </w:lvl>
+    <w:lvl w:ilvl="5">
+      <w:start w:val="1"/>
+      <w:numFmt w:val="lowerRoman"/>
+      <w:lvlText w:val="(%6)"/>
+      <w:lvlJc w:val="left"/>
+      <w:pPr>
+        <w:ind w:left="2160" w:hanging="360"/>
+      </w:pPr>
+      <w:rPr>
+        <w:rFonts w:hint="default"/>
+      </w:rPr>
+    </w:lvl>
+    <w:lvl w:ilvl="6">
+      <w:start w:val="1"/>
+      <w:numFmt w:val="decimal"/>
+      <w:lvlText w:val="%7."/>
+      <w:lvlJc w:val="left"/>
+      <w:pPr>
+        <w:ind w:left="2520" w:hanging="360"/>
+      </w:pPr>
+      <w:rPr>
+        <w:rFonts w:hint="default"/>
+      </w:rPr>
+    </w:lvl>
+    <w:lvl w:ilvl="7">
+      <w:start w:val="1"/>
+      <w:numFmt w:val="lowerLetter"/>
+      <w:lvlText w:val="%8."/>
+      <w:lvlJc w:val="left"/>
+      <w:pPr>
+        <w:ind w:left="2880" w:hanging="360"/>
+      </w:pPr>
+      <w:rPr>
+        <w:rFonts w:hint="default"/>
+      </w:rPr>
+    </w:lvl>
+    <w:lvl w:ilvl="8">
+      <w:start w:val="1"/>
+      <w:numFmt w:val="lowerRoman"/>
+      <w:lvlText w:val="%9."/>
+      <w:lvlJc w:val="left"/>
+      <w:pPr>
+        <w:ind w:left="3240" w:hanging="360"/>
+      </w:pPr>
+      <w:rPr>
+        <w:rFonts w:hint="default"/>
+      </w:rPr>
+    </w:lvl>
+  </w:abstractNum>
+  <w:abstractNum w:abstractNumId="10" w15:restartNumberingAfterBreak="0">
+    <w:nsid w:val="5500262A"/>
+    <w:multiLevelType w:val="hybridMultilevel"/>
+    <w:tmpl w:val="20EC785E"/>
+    <w:lvl w:ilvl="0" w:tplc="8B20B912">
+      <w:start w:val="1"/>
+      <w:numFmt w:val="decimal"/>
+      <w:lvlText w:val="%1."/>
+      <w:lvlJc w:val="left"/>
+      <w:pPr>
+        <w:ind w:left="720" w:hanging="360"/>
+      </w:pPr>
+    </w:lvl>
+    <w:lvl w:ilvl="1" w:tplc="04090019" w:tentative="1">
+      <w:start w:val="1"/>
+      <w:numFmt w:val="lowerLetter"/>
+      <w:lvlText w:val="%2."/>
+      <w:lvlJc w:val="left"/>
+      <w:pPr>
+        <w:ind w:left="1440" w:hanging="360"/>
+      </w:pPr>
+    </w:lvl>
+    <w:lvl w:ilvl="2" w:tplc="0409001B" w:tentative="1">
+      <w:start w:val="1"/>
+      <w:numFmt w:val="lowerRoman"/>
+      <w:lvlText w:val="%3."/>
+      <w:lvlJc w:val="right"/>
+      <w:pPr>
+        <w:ind w:left="2160" w:hanging="180"/>
+      </w:pPr>
+    </w:lvl>
+    <w:lvl w:ilvl="3" w:tplc="0409000F">
+      <w:start w:val="1"/>
+      <w:numFmt w:val="decimal"/>
+      <w:lvlText w:val="%4."/>
+      <w:lvlJc w:val="left"/>
+      <w:pPr>
+        <w:ind w:left="2880" w:hanging="360"/>
+      </w:pPr>
+    </w:lvl>
+    <w:lvl w:ilvl="4" w:tplc="04090019" w:tentative="1">
+      <w:start w:val="1"/>
+      <w:numFmt w:val="lowerLetter"/>
+      <w:lvlText w:val="%5."/>
+      <w:lvlJc w:val="left"/>
+      <w:pPr>
+        <w:ind w:left="3600" w:hanging="360"/>
+      </w:pPr>
+    </w:lvl>
+    <w:lvl w:ilvl="5" w:tplc="0409001B" w:tentative="1">
+      <w:start w:val="1"/>
+      <w:numFmt w:val="lowerRoman"/>
+      <w:lvlText w:val="%6."/>
+      <w:lvlJc w:val="right"/>
+      <w:pPr>
+        <w:ind w:left="4320" w:hanging="180"/>
+      </w:pPr>
+    </w:lvl>
+    <w:lvl w:ilvl="6" w:tplc="0409000F" w:tentative="1">
+      <w:start w:val="1"/>
+      <w:numFmt w:val="decimal"/>
+      <w:lvlText w:val="%7."/>
+      <w:lvlJc w:val="left"/>
+      <w:pPr>
+        <w:ind w:left="5040" w:hanging="360"/>
+      </w:pPr>
+    </w:lvl>
+    <w:lvl w:ilvl="7" w:tplc="04090019" w:tentative="1">
+      <w:start w:val="1"/>
+      <w:numFmt w:val="lowerLetter"/>
+      <w:lvlText w:val="%8."/>
+      <w:lvlJc w:val="left"/>
+      <w:pPr>
+        <w:ind w:left="5760" w:hanging="360"/>
+      </w:pPr>
+    </w:lvl>
+    <w:lvl w:ilvl="8" w:tplc="0409001B" w:tentative="1">
+      <w:start w:val="1"/>
+      <w:numFmt w:val="lowerRoman"/>
+      <w:lvlText w:val="%9."/>
+      <w:lvlJc w:val="right"/>
+      <w:pPr>
+        <w:ind w:left="6480" w:hanging="180"/>
+      </w:pPr>
+    </w:lvl>
+  </w:abstractNum>
+  <w:abstractNum w:abstractNumId="11" w15:restartNumberingAfterBreak="0">
+    <w:nsid w:val="5D5F499E"/>
+    <w:multiLevelType w:val="hybridMultilevel"/>
+    <w:tmpl w:val="433481DE"/>
+    <w:lvl w:ilvl="0" w:tplc="BFA8448A">
+      <w:start w:val="1"/>
+      <w:numFmt w:val="decimal"/>
+      <w:lvlText w:val="%1."/>
+      <w:lvlJc w:val="left"/>
+      <w:pPr>
+        <w:ind w:left="1080" w:hanging="360"/>
+      </w:pPr>
+    </w:lvl>
+    <w:lvl w:ilvl="1" w:tplc="04090019" w:tentative="1">
+      <w:start w:val="1"/>
+      <w:numFmt w:val="lowerLetter"/>
+      <w:lvlText w:val="%2."/>
+      <w:lvlJc w:val="left"/>
+      <w:pPr>
+        <w:ind w:left="1800" w:hanging="360"/>
+      </w:pPr>
+    </w:lvl>
+    <w:lvl w:ilvl="2" w:tplc="0409001B" w:tentative="1">
+      <w:start w:val="1"/>
+      <w:numFmt w:val="lowerRoman"/>
+      <w:lvlText w:val="%3."/>
+      <w:lvlJc w:val="right"/>
+      <w:pPr>
+        <w:ind w:left="2520" w:hanging="180"/>
+      </w:pPr>
+    </w:lvl>
+    <w:lvl w:ilvl="3" w:tplc="0409000F" w:tentative="1">
+      <w:start w:val="1"/>
+      <w:numFmt w:val="decimal"/>
+      <w:lvlText w:val="%4."/>
+      <w:lvlJc w:val="left"/>
+      <w:pPr>
+        <w:ind w:left="3240" w:hanging="360"/>
+      </w:pPr>
+    </w:lvl>
+    <w:lvl w:ilvl="4" w:tplc="04090019" w:tentative="1">
+      <w:start w:val="1"/>
+      <w:numFmt w:val="lowerLetter"/>
+      <w:lvlText w:val="%5."/>
+      <w:lvlJc w:val="left"/>
+      <w:pPr>
+        <w:ind w:left="3960" w:hanging="360"/>
+      </w:pPr>
+    </w:lvl>
+    <w:lvl w:ilvl="5" w:tplc="0409001B" w:tentative="1">
+      <w:start w:val="1"/>
+      <w:numFmt w:val="lowerRoman"/>
+      <w:lvlText w:val="%6."/>
+      <w:lvlJc w:val="right"/>
+      <w:pPr>
+        <w:ind w:left="4680" w:hanging="180"/>
+      </w:pPr>
+    </w:lvl>
+    <w:lvl w:ilvl="6" w:tplc="0409000F" w:tentative="1">
+      <w:start w:val="1"/>
+      <w:numFmt w:val="decimal"/>
+      <w:lvlText w:val="%7."/>
+      <w:lvlJc w:val="left"/>
+      <w:pPr>
+        <w:ind w:left="5400" w:hanging="360"/>
+      </w:pPr>
+    </w:lvl>
+    <w:lvl w:ilvl="7" w:tplc="04090019" w:tentative="1">
+      <w:start w:val="1"/>
+      <w:numFmt w:val="lowerLetter"/>
+      <w:lvlText w:val="%8."/>
+      <w:lvlJc w:val="left"/>
+      <w:pPr>
+        <w:ind w:left="6120" w:hanging="360"/>
+      </w:pPr>
+    </w:lvl>
+    <w:lvl w:ilvl="8" w:tplc="0409001B" w:tentative="1">
+      <w:start w:val="1"/>
+      <w:numFmt w:val="lowerRoman"/>
+      <w:lvlText w:val="%9."/>
+      <w:lvlJc w:val="right"/>
+      <w:pPr>
+        <w:ind w:left="6840" w:hanging="180"/>
+      </w:pPr>
     </w:lvl>
   </w:abstractNum>
   <w:num w:numId="1" w16cid:durableId="76248855">
@@ -315,7 +1043,136 @@
     <w:abstractNumId w:val="0"/>
   </w:num>
   <w:num w:numId="9" w16cid:durableId="880478390">
+    <w:abstractNumId w:val="9"/>
+  </w:num>
+  <w:num w:numId="10" w16cid:durableId="1053384301">
+    <w:abstractNumId w:val="10"/>
+  </w:num>
+  <w:num w:numId="11" w16cid:durableId="1735856411">
+    <w:abstractNumId w:val="11"/>
+  </w:num>
+  <w:num w:numId="12" w16cid:durableId="1791045823">
+    <w:abstractNumId w:val="10"/>
+    <w:lvlOverride w:ilvl="0">
+      <w:startOverride w:val="1"/>
+    </w:lvlOverride>
+    <w:lvlOverride w:ilvl="1">
+      <w:startOverride w:val="1"/>
+    </w:lvlOverride>
+    <w:lvlOverride w:ilvl="2">
+      <w:startOverride w:val="1"/>
+    </w:lvlOverride>
+    <w:lvlOverride w:ilvl="3">
+      <w:startOverride w:val="1"/>
+    </w:lvlOverride>
+    <w:lvlOverride w:ilvl="4">
+      <w:startOverride w:val="1"/>
+    </w:lvlOverride>
+    <w:lvlOverride w:ilvl="5">
+      <w:startOverride w:val="1"/>
+    </w:lvlOverride>
+    <w:lvlOverride w:ilvl="6">
+      <w:startOverride w:val="1"/>
+    </w:lvlOverride>
+    <w:lvlOverride w:ilvl="7">
+      <w:startOverride w:val="1"/>
+    </w:lvlOverride>
+    <w:lvlOverride w:ilvl="8">
+      <w:startOverride w:val="1"/>
+    </w:lvlOverride>
+  </w:num>
+  <w:num w:numId="13" w16cid:durableId="381944199">
+    <w:abstractNumId w:val="10"/>
+    <w:lvlOverride w:ilvl="0">
+      <w:startOverride w:val="1"/>
+    </w:lvlOverride>
+    <w:lvlOverride w:ilvl="1">
+      <w:startOverride w:val="1"/>
+    </w:lvlOverride>
+    <w:lvlOverride w:ilvl="2">
+      <w:startOverride w:val="1"/>
+    </w:lvlOverride>
+    <w:lvlOverride w:ilvl="3">
+      <w:startOverride w:val="1"/>
+    </w:lvlOverride>
+    <w:lvlOverride w:ilvl="4">
+      <w:startOverride w:val="1"/>
+    </w:lvlOverride>
+    <w:lvlOverride w:ilvl="5">
+      <w:startOverride w:val="1"/>
+    </w:lvlOverride>
+    <w:lvlOverride w:ilvl="6">
+      <w:startOverride w:val="1"/>
+    </w:lvlOverride>
+    <w:lvlOverride w:ilvl="7">
+      <w:startOverride w:val="1"/>
+    </w:lvlOverride>
+    <w:lvlOverride w:ilvl="8">
+      <w:startOverride w:val="1"/>
+    </w:lvlOverride>
+  </w:num>
+  <w:num w:numId="14" w16cid:durableId="1051151085">
+    <w:abstractNumId w:val="10"/>
+    <w:lvlOverride w:ilvl="0">
+      <w:startOverride w:val="1"/>
+    </w:lvlOverride>
+    <w:lvlOverride w:ilvl="1">
+      <w:startOverride w:val="1"/>
+    </w:lvlOverride>
+    <w:lvlOverride w:ilvl="2">
+      <w:startOverride w:val="1"/>
+    </w:lvlOverride>
+    <w:lvlOverride w:ilvl="3">
+      <w:startOverride w:val="1"/>
+    </w:lvlOverride>
+    <w:lvlOverride w:ilvl="4">
+      <w:startOverride w:val="1"/>
+    </w:lvlOverride>
+    <w:lvlOverride w:ilvl="5">
+      <w:startOverride w:val="1"/>
+    </w:lvlOverride>
+    <w:lvlOverride w:ilvl="6">
+      <w:startOverride w:val="1"/>
+    </w:lvlOverride>
+    <w:lvlOverride w:ilvl="7">
+      <w:startOverride w:val="1"/>
+    </w:lvlOverride>
+    <w:lvlOverride w:ilvl="8">
+      <w:startOverride w:val="1"/>
+    </w:lvlOverride>
+  </w:num>
+  <w:num w:numId="15" w16cid:durableId="1063987303">
     <w:abstractNumId w:val="8"/>
+  </w:num>
+  <w:num w:numId="16" w16cid:durableId="762922539">
+    <w:abstractNumId w:val="8"/>
+    <w:lvlOverride w:ilvl="0">
+      <w:startOverride w:val="1"/>
+    </w:lvlOverride>
+    <w:lvlOverride w:ilvl="1">
+      <w:startOverride w:val="1"/>
+    </w:lvlOverride>
+    <w:lvlOverride w:ilvl="2">
+      <w:startOverride w:val="1"/>
+    </w:lvlOverride>
+    <w:lvlOverride w:ilvl="3">
+      <w:startOverride w:val="1"/>
+    </w:lvlOverride>
+    <w:lvlOverride w:ilvl="4">
+      <w:startOverride w:val="1"/>
+    </w:lvlOverride>
+    <w:lvlOverride w:ilvl="5">
+      <w:startOverride w:val="1"/>
+    </w:lvlOverride>
+    <w:lvlOverride w:ilvl="6">
+      <w:startOverride w:val="1"/>
+    </w:lvlOverride>
+    <w:lvlOverride w:ilvl="7">
+      <w:startOverride w:val="1"/>
+    </w:lvlOverride>
+    <w:lvlOverride w:ilvl="8">
+      <w:startOverride w:val="1"/>
+    </w:lvlOverride>
   </w:num>
 </w:numbering>
 </file>
@@ -395,7 +1252,7 @@
     <w:lsdException w:name="List 4" w:semiHidden="1" w:unhideWhenUsed="1"/>
     <w:lsdException w:name="List 5" w:semiHidden="1" w:unhideWhenUsed="1"/>
     <w:lsdException w:name="List Bullet 2" w:semiHidden="1" w:unhideWhenUsed="1" w:qFormat="1"/>
-    <w:lsdException w:name="List Bullet 3" w:semiHidden="1" w:unhideWhenUsed="1"/>
+    <w:lsdException w:name="List Bullet 3" w:semiHidden="1" w:unhideWhenUsed="1" w:qFormat="1"/>
     <w:lsdException w:name="List Bullet 4" w:semiHidden="1" w:unhideWhenUsed="1"/>
     <w:lsdException w:name="List Bullet 5" w:semiHidden="1" w:unhideWhenUsed="1"/>
     <w:lsdException w:name="List Number 2" w:semiHidden="1" w:unhideWhenUsed="1" w:qFormat="1"/>
@@ -414,7 +1271,7 @@
     <w:lsdException w:name="List Continue 4" w:semiHidden="1" w:unhideWhenUsed="1"/>
     <w:lsdException w:name="List Continue 5" w:semiHidden="1" w:unhideWhenUsed="1"/>
     <w:lsdException w:name="Message Header" w:semiHidden="1" w:unhideWhenUsed="1"/>
-    <w:lsdException w:name="Subtitle" w:uiPriority="11" w:qFormat="1"/>
+    <w:lsdException w:name="Subtitle" w:uiPriority="11"/>
     <w:lsdException w:name="Salutation" w:semiHidden="1" w:unhideWhenUsed="1"/>
     <w:lsdException w:name="Date" w:semiHidden="1" w:unhideWhenUsed="1"/>
     <w:lsdException w:name="Body Text First Indent" w:semiHidden="1" w:unhideWhenUsed="1"/>
@@ -521,7 +1378,7 @@
     <w:lsdException w:name="Revision" w:semiHidden="1"/>
     <w:lsdException w:name="List Paragraph" w:uiPriority="34" w:qFormat="1"/>
     <w:lsdException w:name="Quote" w:uiPriority="29" w:qFormat="1"/>
-    <w:lsdException w:name="Intense Quote" w:uiPriority="30" w:qFormat="1"/>
+    <w:lsdException w:name="Intense Quote" w:uiPriority="30"/>
     <w:lsdException w:name="Medium List 2 Accent 1" w:uiPriority="66"/>
     <w:lsdException w:name="Medium Grid 1 Accent 1" w:uiPriority="67"/>
     <w:lsdException w:name="Medium Grid 2 Accent 1" w:uiPriority="68"/>
@@ -720,7 +1577,10 @@
   <w:style w:type="paragraph" w:default="1" w:styleId="Normal">
     <w:name w:val="Normal"/>
     <w:qFormat/>
-    <w:rsid w:val="00B56D50"/>
+    <w:rsid w:val="0063001F"/>
+    <w:pPr>
+      <w:spacing w:after="120" w:line="240" w:lineRule="auto"/>
+    </w:pPr>
     <w:rPr>
       <w:rFonts w:ascii="Arial" w:hAnsi="Arial"/>
     </w:rPr>
@@ -732,11 +1592,11 @@
     <w:link w:val="Heading1Char"/>
     <w:uiPriority w:val="9"/>
     <w:qFormat/>
-    <w:rsid w:val="00A134AC"/>
+    <w:rsid w:val="0063001F"/>
     <w:pPr>
       <w:keepNext/>
       <w:keepLines/>
-      <w:spacing w:before="360" w:after="80" w:line="240" w:lineRule="auto"/>
+      <w:spacing w:after="240"/>
       <w:jc w:val="center"/>
       <w:outlineLvl w:val="0"/>
     </w:pPr>
@@ -755,14 +1615,11 @@
     <w:uiPriority w:val="9"/>
     <w:unhideWhenUsed/>
     <w:qFormat/>
-    <w:rsid w:val="00A134AC"/>
+    <w:rsid w:val="0063001F"/>
     <w:pPr>
       <w:keepNext/>
       <w:keepLines/>
-      <w:numPr>
-        <w:numId w:val="9"/>
-      </w:numPr>
-      <w:spacing w:before="240" w:after="120" w:line="240" w:lineRule="auto"/>
+      <w:spacing w:before="240"/>
       <w:outlineLvl w:val="1"/>
     </w:pPr>
     <w:rPr>
@@ -777,19 +1634,19 @@
     <w:next w:val="Normal"/>
     <w:link w:val="Heading3Char"/>
     <w:uiPriority w:val="9"/>
-    <w:semiHidden/>
     <w:unhideWhenUsed/>
     <w:qFormat/>
-    <w:rsid w:val="0098709D"/>
+    <w:rsid w:val="0063001F"/>
     <w:pPr>
       <w:keepNext/>
       <w:keepLines/>
-      <w:spacing w:before="160" w:after="80"/>
+      <w:spacing w:before="240"/>
       <w:outlineLvl w:val="2"/>
     </w:pPr>
     <w:rPr>
       <w:rFonts w:eastAsiaTheme="majorEastAsia" w:cstheme="majorBidi"/>
       <w:szCs w:val="28"/>
+      <w:u w:val="single"/>
     </w:rPr>
   </w:style>
   <w:style w:type="paragraph" w:styleId="Heading4">
@@ -798,21 +1655,19 @@
     <w:next w:val="Normal"/>
     <w:link w:val="Heading4Char"/>
     <w:uiPriority w:val="9"/>
-    <w:semiHidden/>
     <w:unhideWhenUsed/>
     <w:qFormat/>
-    <w:rsid w:val="0098709D"/>
+    <w:rsid w:val="0063001F"/>
     <w:pPr>
       <w:keepNext/>
       <w:keepLines/>
-      <w:spacing w:before="80" w:after="40"/>
+      <w:spacing w:before="240"/>
       <w:outlineLvl w:val="3"/>
     </w:pPr>
     <w:rPr>
       <w:rFonts w:eastAsiaTheme="majorEastAsia" w:cstheme="majorBidi"/>
       <w:i/>
       <w:iCs/>
-      <w:color w:val="0F4761" w:themeColor="accent1" w:themeShade="BF"/>
     </w:rPr>
   </w:style>
   <w:style w:type="paragraph" w:styleId="Heading5">
@@ -956,7 +1811,7 @@
     <w:basedOn w:val="DefaultParagraphFont"/>
     <w:link w:val="Heading1"/>
     <w:uiPriority w:val="9"/>
-    <w:rsid w:val="00A134AC"/>
+    <w:rsid w:val="0063001F"/>
     <w:rPr>
       <w:rFonts w:ascii="Arial" w:eastAsiaTheme="majorEastAsia" w:hAnsi="Arial" w:cstheme="majorBidi"/>
       <w:b/>
@@ -969,7 +1824,7 @@
     <w:basedOn w:val="DefaultParagraphFont"/>
     <w:link w:val="Heading2"/>
     <w:uiPriority w:val="9"/>
-    <w:rsid w:val="00A134AC"/>
+    <w:rsid w:val="0063001F"/>
     <w:rPr>
       <w:rFonts w:ascii="Arial" w:eastAsiaTheme="majorEastAsia" w:hAnsi="Arial" w:cstheme="majorBidi"/>
       <w:b/>
@@ -981,11 +1836,11 @@
     <w:basedOn w:val="DefaultParagraphFont"/>
     <w:link w:val="Heading3"/>
     <w:uiPriority w:val="9"/>
-    <w:semiHidden/>
-    <w:rsid w:val="0098709D"/>
+    <w:rsid w:val="0063001F"/>
     <w:rPr>
       <w:rFonts w:ascii="Arial" w:eastAsiaTheme="majorEastAsia" w:hAnsi="Arial" w:cstheme="majorBidi"/>
       <w:szCs w:val="28"/>
+      <w:u w:val="single"/>
     </w:rPr>
   </w:style>
   <w:style w:type="character" w:customStyle="1" w:styleId="Heading4Char">
@@ -993,13 +1848,11 @@
     <w:basedOn w:val="DefaultParagraphFont"/>
     <w:link w:val="Heading4"/>
     <w:uiPriority w:val="9"/>
-    <w:semiHidden/>
-    <w:rsid w:val="0098709D"/>
-    <w:rPr>
-      <w:rFonts w:eastAsiaTheme="majorEastAsia" w:cstheme="majorBidi"/>
+    <w:rsid w:val="0063001F"/>
+    <w:rPr>
+      <w:rFonts w:ascii="Arial" w:eastAsiaTheme="majorEastAsia" w:hAnsi="Arial" w:cstheme="majorBidi"/>
       <w:i/>
       <w:iCs/>
-      <w:color w:val="0F4761" w:themeColor="accent1" w:themeShade="BF"/>
     </w:rPr>
   </w:style>
   <w:style w:type="character" w:customStyle="1" w:styleId="Heading5Char">
@@ -1075,7 +1928,7 @@
     <w:qFormat/>
     <w:rsid w:val="0098709D"/>
     <w:pPr>
-      <w:spacing w:after="80" w:line="240" w:lineRule="auto"/>
+      <w:spacing w:after="80"/>
       <w:contextualSpacing/>
     </w:pPr>
     <w:rPr>
@@ -1106,7 +1959,6 @@
     <w:next w:val="Normal"/>
     <w:link w:val="SubtitleChar"/>
     <w:uiPriority w:val="11"/>
-    <w:qFormat/>
     <w:rsid w:val="0098709D"/>
     <w:pPr>
       <w:numPr>
@@ -1194,7 +2046,6 @@
     <w:next w:val="Normal"/>
     <w:link w:val="IntenseQuoteChar"/>
     <w:uiPriority w:val="30"/>
-    <w:qFormat/>
     <w:rsid w:val="0098709D"/>
     <w:pPr>
       <w:pBdr>
@@ -1248,7 +2099,6 @@
       <w:numPr>
         <w:numId w:val="1"/>
       </w:numPr>
-      <w:spacing w:after="120"/>
       <w:jc w:val="both"/>
     </w:pPr>
   </w:style>
@@ -1258,16 +2108,18 @@
     <w:uiPriority w:val="99"/>
     <w:unhideWhenUsed/>
     <w:qFormat/>
-    <w:rsid w:val="007407AB"/>
+    <w:rsid w:val="000F03A6"/>
     <w:pPr>
       <w:numPr>
-        <w:ilvl w:val="1"/>
-        <w:numId w:val="9"/>
+        <w:numId w:val="15"/>
       </w:numPr>
-      <w:spacing w:before="120" w:after="120" w:line="240" w:lineRule="auto"/>
-      <w:ind w:left="547" w:hanging="547"/>
+      <w:spacing w:before="240"/>
+      <w:ind w:left="576" w:hanging="576"/>
       <w:jc w:val="both"/>
     </w:pPr>
+    <w:rPr>
+      <w:b/>
+    </w:rPr>
   </w:style>
   <w:style w:type="paragraph" w:styleId="ListContinue2">
     <w:name w:val="List Continue 2"/>
@@ -1276,7 +2128,6 @@
     <w:unhideWhenUsed/>
     <w:rsid w:val="00A373EF"/>
     <w:pPr>
-      <w:spacing w:after="120"/>
       <w:ind w:left="720"/>
       <w:contextualSpacing/>
     </w:pPr>
@@ -1287,14 +2138,14 @@
     <w:uiPriority w:val="99"/>
     <w:unhideWhenUsed/>
     <w:qFormat/>
-    <w:rsid w:val="007407AB"/>
+    <w:rsid w:val="000F03A6"/>
     <w:pPr>
       <w:numPr>
-        <w:ilvl w:val="2"/>
-        <w:numId w:val="9"/>
+        <w:ilvl w:val="1"/>
+        <w:numId w:val="15"/>
       </w:numPr>
-      <w:spacing w:before="120" w:after="120" w:line="240" w:lineRule="auto"/>
-      <w:ind w:hanging="720"/>
+      <w:spacing w:before="240"/>
+      <w:ind w:left="576" w:hanging="576"/>
       <w:jc w:val="both"/>
     </w:pPr>
   </w:style>
@@ -1309,7 +2160,6 @@
       <w:numPr>
         <w:numId w:val="4"/>
       </w:numPr>
-      <w:spacing w:after="120"/>
       <w:jc w:val="both"/>
     </w:pPr>
   </w:style>
@@ -1337,7 +2187,8 @@
     <w:basedOn w:val="Normal"/>
     <w:uiPriority w:val="99"/>
     <w:unhideWhenUsed/>
-    <w:rsid w:val="00FF6F72"/>
+    <w:qFormat/>
+    <w:rsid w:val="003C6291"/>
     <w:pPr>
       <w:numPr>
         <w:numId w:val="5"/>
@@ -1364,12 +2215,14 @@
     <w:uiPriority w:val="99"/>
     <w:unhideWhenUsed/>
     <w:qFormat/>
-    <w:rsid w:val="007407AB"/>
+    <w:rsid w:val="000F03A6"/>
     <w:pPr>
       <w:numPr>
-        <w:ilvl w:val="3"/>
-        <w:numId w:val="9"/>
+        <w:ilvl w:val="2"/>
+        <w:numId w:val="15"/>
       </w:numPr>
+      <w:spacing w:before="240"/>
+      <w:ind w:left="1152" w:hanging="288"/>
       <w:contextualSpacing/>
       <w:jc w:val="both"/>
     </w:pPr>

</xml_diff>

<commit_message>
Remove remaining template text.
</commit_message>
<xml_diff>
--- a/src/template.docx
+++ b/src/template.docx
@@ -4,462 +4,12 @@
   <w:body>
     <w:p>
       <w:pPr>
-        <w:pStyle w:val="Heading1"/>
-        <w:rPr>
-          <w:lang w:val="cs-CZ"/>
-        </w:rPr>
-      </w:pPr>
-      <w:r>
-        <w:rPr>
-          <w:lang w:val="cs-CZ"/>
-        </w:rPr>
-        <w:t>Titulek</w:t>
-      </w:r>
-    </w:p>
-    <w:p>
-      <w:pPr>
-        <w:pStyle w:val="Heading2"/>
-        <w:rPr>
-          <w:lang w:val="cs-CZ"/>
-        </w:rPr>
-      </w:pPr>
-      <w:r>
-        <w:rPr>
-          <w:lang w:val="cs-CZ"/>
-        </w:rPr>
-        <w:t>První nadpis</w:t>
-      </w:r>
-    </w:p>
-    <w:p>
-      <w:pPr>
-        <w:pStyle w:val="Heading3"/>
-        <w:rPr>
-          <w:lang w:val="cs-CZ"/>
-        </w:rPr>
-      </w:pPr>
-      <w:r>
-        <w:rPr>
-          <w:lang w:val="cs-CZ"/>
-        </w:rPr>
-        <w:t>Druhý nadpis</w:t>
-      </w:r>
-    </w:p>
-    <w:p>
-      <w:pPr>
-        <w:pStyle w:val="Heading4"/>
-      </w:pPr>
-      <w:proofErr w:type="spellStart"/>
-      <w:r>
-        <w:t>Třetí</w:t>
-      </w:r>
-      <w:proofErr w:type="spellEnd"/>
-      <w:r>
-        <w:t xml:space="preserve"> </w:t>
-      </w:r>
-      <w:proofErr w:type="spellStart"/>
-      <w:r>
-        <w:t>nadpis</w:t>
-      </w:r>
-      <w:proofErr w:type="spellEnd"/>
-    </w:p>
-    <w:p>
-      <w:pPr>
-        <w:rPr>
-          <w:lang w:val="cs-CZ"/>
-        </w:rPr>
-      </w:pPr>
-      <w:r>
-        <w:rPr>
-          <w:lang w:val="cs-CZ"/>
-        </w:rPr>
-        <w:t>Text</w:t>
-      </w:r>
-    </w:p>
-    <w:p>
-      <w:pPr>
-        <w:pStyle w:val="ListNumber"/>
-      </w:pPr>
-      <w:proofErr w:type="spellStart"/>
-      <w:r>
-        <w:t>Č</w:t>
-      </w:r>
-      <w:r>
-        <w:t>íslovaný</w:t>
-      </w:r>
-      <w:proofErr w:type="spellEnd"/>
-      <w:r>
-        <w:t xml:space="preserve"> </w:t>
-      </w:r>
-      <w:proofErr w:type="spellStart"/>
-      <w:r>
-        <w:t>odstavec</w:t>
-      </w:r>
-      <w:proofErr w:type="spellEnd"/>
-    </w:p>
-    <w:p>
-      <w:pPr>
-        <w:pStyle w:val="ListNumber2"/>
-      </w:pPr>
-      <w:proofErr w:type="spellStart"/>
-      <w:r>
-        <w:t>Číslovaný</w:t>
-      </w:r>
-      <w:proofErr w:type="spellEnd"/>
-      <w:r>
-        <w:t xml:space="preserve"> </w:t>
-      </w:r>
-      <w:proofErr w:type="spellStart"/>
-      <w:r>
-        <w:t>podostavec</w:t>
-      </w:r>
-      <w:proofErr w:type="spellEnd"/>
-      <w:r>
-        <w:t xml:space="preserve"> </w:t>
-      </w:r>
-      <w:proofErr w:type="spellStart"/>
-      <w:r>
-        <w:t>ejgetigjht</w:t>
-      </w:r>
-      <w:proofErr w:type="spellEnd"/>
-      <w:r>
-        <w:t xml:space="preserve"> </w:t>
-      </w:r>
-      <w:proofErr w:type="spellStart"/>
-      <w:r>
-        <w:t>tjh</w:t>
-      </w:r>
-      <w:proofErr w:type="spellEnd"/>
-      <w:r>
-        <w:t xml:space="preserve"> </w:t>
-      </w:r>
-      <w:proofErr w:type="spellStart"/>
-      <w:proofErr w:type="gramStart"/>
-      <w:r>
-        <w:t>tčijh</w:t>
-      </w:r>
-      <w:proofErr w:type="spellEnd"/>
-      <w:r>
-        <w:t xml:space="preserve">  </w:t>
-      </w:r>
-      <w:proofErr w:type="spellStart"/>
-      <w:r>
-        <w:t>ithj</w:t>
-      </w:r>
-      <w:proofErr w:type="spellEnd"/>
-      <w:proofErr w:type="gramEnd"/>
-      <w:r>
-        <w:t xml:space="preserve"> </w:t>
-      </w:r>
-      <w:proofErr w:type="spellStart"/>
-      <w:r>
-        <w:t>ijhrtjh</w:t>
-      </w:r>
-      <w:proofErr w:type="spellEnd"/>
-      <w:r>
-        <w:t xml:space="preserve"> </w:t>
-      </w:r>
-      <w:proofErr w:type="spellStart"/>
-      <w:r>
-        <w:t>ijhi</w:t>
-      </w:r>
-      <w:proofErr w:type="spellEnd"/>
-      <w:r>
-        <w:t xml:space="preserve"> </w:t>
-      </w:r>
-      <w:proofErr w:type="spellStart"/>
-      <w:r>
-        <w:t>jrtzhj</w:t>
-      </w:r>
-      <w:proofErr w:type="spellEnd"/>
-      <w:r>
-        <w:t xml:space="preserve"> </w:t>
-      </w:r>
-      <w:proofErr w:type="spellStart"/>
-      <w:r>
-        <w:t>zihj</w:t>
-      </w:r>
-      <w:proofErr w:type="spellEnd"/>
-      <w:r>
-        <w:t xml:space="preserve"> </w:t>
-      </w:r>
-      <w:proofErr w:type="spellStart"/>
-      <w:r>
-        <w:t>zh</w:t>
-      </w:r>
-      <w:proofErr w:type="spellEnd"/>
-      <w:r>
-        <w:t xml:space="preserve"> </w:t>
-      </w:r>
-      <w:proofErr w:type="spellStart"/>
-      <w:r>
-        <w:t>zh</w:t>
-      </w:r>
-      <w:proofErr w:type="spellEnd"/>
-      <w:r>
-        <w:t xml:space="preserve"> </w:t>
-      </w:r>
-      <w:proofErr w:type="spellStart"/>
-      <w:r>
-        <w:t>zhj</w:t>
-      </w:r>
-      <w:proofErr w:type="spellEnd"/>
-      <w:r>
-        <w:t xml:space="preserve"> </w:t>
-      </w:r>
-      <w:proofErr w:type="spellStart"/>
-      <w:r>
-        <w:t>rztjhkrzmjrz</w:t>
-      </w:r>
-      <w:proofErr w:type="spellEnd"/>
-      <w:r>
-        <w:t xml:space="preserve"> </w:t>
-      </w:r>
-      <w:proofErr w:type="spellStart"/>
-      <w:r>
-        <w:t>trjh</w:t>
-      </w:r>
-      <w:proofErr w:type="spellEnd"/>
-      <w:r>
-        <w:t xml:space="preserve"> </w:t>
-      </w:r>
-      <w:proofErr w:type="spellStart"/>
-      <w:r>
-        <w:t>rr</w:t>
-      </w:r>
-      <w:proofErr w:type="spellEnd"/>
-      <w:r>
-        <w:t xml:space="preserve"> </w:t>
-      </w:r>
-      <w:proofErr w:type="spellStart"/>
-      <w:r>
-        <w:t>jhzr</w:t>
-      </w:r>
-      <w:proofErr w:type="spellEnd"/>
-      <w:r>
-        <w:t xml:space="preserve"> </w:t>
-      </w:r>
-      <w:proofErr w:type="spellStart"/>
-      <w:r>
-        <w:t>tmh</w:t>
-      </w:r>
-      <w:proofErr w:type="spellEnd"/>
-      <w:r>
-        <w:t xml:space="preserve"> </w:t>
-      </w:r>
-      <w:proofErr w:type="spellStart"/>
-      <w:r>
-        <w:t>pmhtrm</w:t>
-      </w:r>
-      <w:proofErr w:type="spellEnd"/>
-      <w:r>
-        <w:t xml:space="preserve"> </w:t>
-      </w:r>
-      <w:proofErr w:type="spellStart"/>
-      <w:r>
-        <w:t>mh</w:t>
-      </w:r>
-      <w:proofErr w:type="spellEnd"/>
-      <w:r>
-        <w:t xml:space="preserve"> z</w:t>
-      </w:r>
-    </w:p>
-    <w:p>
-      <w:pPr>
-        <w:pStyle w:val="ListNumber3"/>
-      </w:pPr>
-      <w:proofErr w:type="spellStart"/>
-      <w:r>
-        <w:t>Další</w:t>
-      </w:r>
-      <w:proofErr w:type="spellEnd"/>
-      <w:r>
-        <w:t xml:space="preserve"> </w:t>
-      </w:r>
-      <w:proofErr w:type="spellStart"/>
-      <w:r>
-        <w:t>pododstavec</w:t>
-      </w:r>
-      <w:proofErr w:type="spellEnd"/>
-      <w:r>
-        <w:t xml:space="preserve"> </w:t>
-      </w:r>
-      <w:proofErr w:type="spellStart"/>
-      <w:r>
-        <w:t>rtlh</w:t>
-      </w:r>
-      <w:proofErr w:type="spellEnd"/>
-      <w:r>
-        <w:t xml:space="preserve"> </w:t>
-      </w:r>
-      <w:proofErr w:type="spellStart"/>
-      <w:r>
-        <w:t>rrzůj</w:t>
-      </w:r>
-      <w:proofErr w:type="spellEnd"/>
-      <w:r>
-        <w:t xml:space="preserve"> </w:t>
-      </w:r>
-      <w:proofErr w:type="spellStart"/>
-      <w:r>
-        <w:t>lzjtzů</w:t>
-      </w:r>
-      <w:proofErr w:type="spellEnd"/>
-      <w:r>
-        <w:t xml:space="preserve">§ </w:t>
-      </w:r>
-      <w:proofErr w:type="spellStart"/>
-      <w:proofErr w:type="gramStart"/>
-      <w:r>
-        <w:t>lj,tzlj</w:t>
-      </w:r>
-      <w:proofErr w:type="spellEnd"/>
-      <w:r>
-        <w:t xml:space="preserve"> ,</w:t>
-      </w:r>
-      <w:proofErr w:type="spellStart"/>
-      <w:r>
-        <w:t>ztjl</w:t>
-      </w:r>
-      <w:proofErr w:type="spellEnd"/>
-      <w:proofErr w:type="gramEnd"/>
-      <w:r>
-        <w:t xml:space="preserve">, </w:t>
-      </w:r>
-      <w:proofErr w:type="spellStart"/>
-      <w:r>
-        <w:t>l§zj</w:t>
-      </w:r>
-      <w:proofErr w:type="spellEnd"/>
-      <w:r>
-        <w:t xml:space="preserve"> </w:t>
-      </w:r>
-      <w:proofErr w:type="spellStart"/>
-      <w:r>
-        <w:t>zj</w:t>
-      </w:r>
-      <w:proofErr w:type="spellEnd"/>
-      <w:r>
-        <w:t xml:space="preserve"> §</w:t>
-      </w:r>
-      <w:proofErr w:type="spellStart"/>
-      <w:proofErr w:type="gramStart"/>
-      <w:r>
-        <w:t>zt,jt</w:t>
-      </w:r>
-      <w:proofErr w:type="gramEnd"/>
-      <w:r>
-        <w:t>§</w:t>
-      </w:r>
-      <w:proofErr w:type="gramStart"/>
-      <w:r>
-        <w:t>z,j</w:t>
-      </w:r>
-      <w:proofErr w:type="spellEnd"/>
-      <w:proofErr w:type="gramEnd"/>
-      <w:r>
-        <w:t xml:space="preserve"> </w:t>
-      </w:r>
-      <w:proofErr w:type="spellStart"/>
-      <w:r>
-        <w:t>ltz</w:t>
-      </w:r>
-      <w:proofErr w:type="spellEnd"/>
-      <w:proofErr w:type="gramStart"/>
-      <w:r>
-        <w:t>§,j</w:t>
-      </w:r>
-      <w:proofErr w:type="gramEnd"/>
-      <w:r>
-        <w:t xml:space="preserve"> </w:t>
-      </w:r>
-      <w:proofErr w:type="spellStart"/>
-      <w:r>
-        <w:t>tz§j</w:t>
-      </w:r>
-      <w:proofErr w:type="spellEnd"/>
-      <w:r>
-        <w:t>, §</w:t>
-      </w:r>
-      <w:proofErr w:type="spellStart"/>
-      <w:proofErr w:type="gramStart"/>
-      <w:r>
-        <w:t>tz,j</w:t>
-      </w:r>
-      <w:proofErr w:type="spellEnd"/>
-      <w:proofErr w:type="gramEnd"/>
-      <w:r>
-        <w:t xml:space="preserve"> §</w:t>
-      </w:r>
-      <w:proofErr w:type="spellStart"/>
-      <w:r>
-        <w:t>ztlj</w:t>
-      </w:r>
-      <w:proofErr w:type="spellEnd"/>
-      <w:r>
-        <w:t xml:space="preserve">, </w:t>
-      </w:r>
-      <w:proofErr w:type="spellStart"/>
-      <w:r>
-        <w:t>zt§</w:t>
-      </w:r>
-      <w:proofErr w:type="gramStart"/>
-      <w:r>
-        <w:t>l</w:t>
-      </w:r>
-      <w:proofErr w:type="spellEnd"/>
-      <w:r>
-        <w:t xml:space="preserve"> ,</w:t>
-      </w:r>
-      <w:proofErr w:type="gramEnd"/>
-      <w:r>
-        <w:t>§</w:t>
-      </w:r>
-      <w:proofErr w:type="spellStart"/>
-      <w:r>
-        <w:t>ztj</w:t>
-      </w:r>
-      <w:proofErr w:type="spellEnd"/>
-      <w:r>
-        <w:t xml:space="preserve"> </w:t>
-      </w:r>
-    </w:p>
-    <w:p>
-      <w:pPr>
-        <w:pStyle w:val="ListNumber3"/>
+        <w:pStyle w:val="ListBullet3"/>
         <w:numPr>
           <w:ilvl w:val="0"/>
           <w:numId w:val="0"/>
         </w:numPr>
       </w:pPr>
-    </w:p>
-    <w:p>
-      <w:pPr>
-        <w:pStyle w:val="ListBullet"/>
-      </w:pPr>
-      <w:r>
-        <w:t xml:space="preserve">Zozo je list </w:t>
-      </w:r>
-      <w:proofErr w:type="spellStart"/>
-      <w:r>
-        <w:t>nbttrre</w:t>
-      </w:r>
-      <w:proofErr w:type="spellEnd"/>
-    </w:p>
-    <w:p>
-      <w:pPr>
-        <w:pStyle w:val="ListBullet2"/>
-      </w:pPr>
-      <w:r>
-        <w:t>Toto je level 2</w:t>
-      </w:r>
-    </w:p>
-    <w:p>
-      <w:pPr>
-        <w:pStyle w:val="ListBullet3"/>
-      </w:pPr>
-      <w:r>
-        <w:t>Toto level 3</w:t>
-      </w:r>
     </w:p>
     <w:sectPr>
       <w:pgSz w:w="12240" w:h="15840"/>

</xml_diff>